<commit_message>
Minor amendments to documentation in response to Navico comments
See commented word files in docs/Navico Feedback
</commit_message>
<xml_diff>
--- a/datasets/AA500002/AA500002 Dataset Report.docx
+++ b/datasets/AA500002/AA500002 Dataset Report.docx
@@ -518,9 +518,8 @@
       <w:r>
         <w:t xml:space="preserve">Critical – </w:t>
       </w:r>
-      <w:r>
-        <w:t>26a</w:t>
-      </w:r>
+      <w:bookmarkStart w:id="0" w:name="_GoBack"/>
+      <w:bookmarkEnd w:id="0"/>
     </w:p>
     <w:p>
       <w:pPr>
@@ -4070,7 +4069,6 @@
                 <w:szCs w:val="20"/>
               </w:rPr>
             </w:pPr>
-            <w:bookmarkStart w:id="0" w:name="_GoBack" w:colFirst="0" w:colLast="1"/>
             <w:r>
               <w:rPr>
                 <w:rFonts w:ascii="Calibri" w:eastAsia="Times New Roman" w:hAnsi="Calibri" w:cs="Calibri"/>
@@ -4141,7 +4139,6 @@
           </w:p>
         </w:tc>
       </w:tr>
-      <w:bookmarkEnd w:id="0"/>
       <w:tr>
         <w:trPr>
           <w:trHeight w:val="300"/>

</xml_diff>